<commit_message>
commit all the local work, just incase my laptop breaks
</commit_message>
<xml_diff>
--- a/testbed/Golden-AMI-Pipeline-Guide V1.0.docx
+++ b/testbed/Golden-AMI-Pipeline-Guide V1.0.docx
@@ -899,6 +899,7 @@
           <w:docPartUnique/>
         </w:docPartObj>
       </w:sdtPr>
+      <w:sdtEndPr/>
       <w:sdtContent>
         <w:p>
           <w:pPr>
@@ -3663,6 +3664,36 @@
         </w:rPr>
       </w:pPr>
       <w:r>
+        <w:t xml:space="preserve">It is assumed that the master account </w:t>
+      </w:r>
+      <w:proofErr w:type="gramStart"/>
+      <w:r>
+        <w:t>have</w:t>
+      </w:r>
+      <w:proofErr w:type="gramEnd"/>
+      <w:r>
+        <w:t xml:space="preserve"> the AWS KMS CMK pre-created in relevant regions</w:t>
+      </w:r>
+    </w:p>
+    <w:p>
+      <w:pPr>
+        <w:pStyle w:val="ListParagraph"/>
+        <w:numPr>
+          <w:ilvl w:val="0"/>
+          <w:numId w:val="21"/>
+        </w:numPr>
+        <w:tabs>
+          <w:tab w:val="left" w:pos="831"/>
+        </w:tabs>
+        <w:spacing w:line="276" w:lineRule="auto"/>
+        <w:ind w:right="803"/>
+        <w:jc w:val="both"/>
+        <w:rPr>
+          <w:rFonts w:ascii="Symbol" w:hAnsi="Symbol"/>
+          <w:color w:val="181818"/>
+        </w:rPr>
+      </w:pPr>
+      <w:r>
         <w:rPr>
           <w:color w:val="181818"/>
         </w:rPr>
@@ -5392,26 +5423,6 @@
           <w:color w:val="181818"/>
         </w:rPr>
         <w:t>up.</w:t>
-      </w:r>
-    </w:p>
-    <w:p>
-      <w:pPr>
-        <w:pStyle w:val="ListParagraph"/>
-        <w:numPr>
-          <w:ilvl w:val="1"/>
-          <w:numId w:val="20"/>
-        </w:numPr>
-        <w:tabs>
-          <w:tab w:val="left" w:pos="1190"/>
-          <w:tab w:val="left" w:pos="1191"/>
-        </w:tabs>
-        <w:spacing w:before="44"/>
-      </w:pPr>
-      <w:r>
-        <w:rPr>
-          <w:color w:val="181818"/>
-        </w:rPr>
-        <w:t>Create AWS KMS CMK’s in the source region and all other regions where the golden AMI will be shared in the target/child accounts. The pipeline will use these CMK’s, while coping over to the other regions in the master account.</w:t>
       </w:r>
     </w:p>
     <w:p>
@@ -6101,6 +6112,7 @@
         <w:rPr>
           <w:color w:val="181818"/>
         </w:rPr>
+        <w:lastRenderedPageBreak/>
         <w:t>VPC</w:t>
       </w:r>
       <w:r>
@@ -6505,13 +6517,7 @@
         <w:t>This guide has been tested Amaz</w:t>
       </w:r>
       <w:r>
-        <w:t xml:space="preserve">on </w:t>
-      </w:r>
-      <w:r>
-        <w:t>Linux AMI-based golden AMIs with the master region as us-east-1/us-east-2/us-west-2 and child region as us-east- 1/us-east-2/us-west-1/us-west-2</w:t>
-      </w:r>
-      <w:r>
-        <w:t>.</w:t>
+        <w:t>on Linux AMI-based golden AMIs with the master region as us-east-1/us-east-2/us-west-2 and child region as us-east- 1/us-east-2/us-west-1/us-west-2.</w:t>
       </w:r>
     </w:p>
     <w:p>
@@ -6903,7 +6909,13 @@
         <w:ind w:left="110"/>
       </w:pPr>
       <w:r>
-        <w:t>The golden AMI pipeline creates AWS resources not supported in the free tier limit and will incur charges.</w:t>
+        <w:t xml:space="preserve">The </w:t>
+      </w:r>
+      <w:r>
+        <w:t xml:space="preserve">encrypted </w:t>
+      </w:r>
+      <w:r>
+        <w:t>golden AMI pipeline creates AWS resources not supported in the free tier limit and will incur charges.</w:t>
       </w:r>
     </w:p>
     <w:p>
@@ -7134,7 +7146,6 @@
         <w:ind w:left="110" w:right="801"/>
       </w:pPr>
       <w:r>
-        <w:lastRenderedPageBreak/>
         <w:t>Only Linux flavors supported by Systems Manager and Amazon Inspector service are supported by the golden AMI pipeline. Also, it only supports AMI based AWS Marketplace products.</w:t>
       </w:r>
     </w:p>
@@ -8408,11 +8419,7 @@
         <w:ind w:left="110" w:right="801"/>
       </w:pPr>
       <w:r>
-        <w:t xml:space="preserve">Next, you need to subscribe to the marketplace product from the child account. To subscribe to the product from </w:t>
-      </w:r>
-      <w:r>
-        <w:lastRenderedPageBreak/>
-        <w:t>the child account:</w:t>
+        <w:t>Next, you need to subscribe to the marketplace product from the child account. To subscribe to the product from the child account:</w:t>
       </w:r>
     </w:p>
     <w:p>
@@ -10509,10 +10516,7 @@
       <w:proofErr w:type="spellEnd"/>
       <w:proofErr w:type="gramEnd"/>
       <w:r>
-        <w:t xml:space="preserve"> </w:t>
-      </w:r>
-      <w:r>
-        <w:t xml:space="preserve"> </w:t>
+        <w:t xml:space="preserve">  </w:t>
       </w:r>
       <w:r>
         <w:rPr>
@@ -11501,10 +11505,7 @@
               <w:jc w:val="both"/>
             </w:pPr>
             <w:r>
-              <w:t>This is the Email ID of the administrator</w:t>
-            </w:r>
-            <w:r>
-              <w:t xml:space="preserve"> who will be notified when the golden AMI pipeline </w:t>
+              <w:t xml:space="preserve">This is the Email ID of the administrator who will be notified when the golden AMI pipeline </w:t>
             </w:r>
             <w:proofErr w:type="gramStart"/>
             <w:r>
@@ -11919,10 +11920,7 @@
             </w:pPr>
             <w:proofErr w:type="spellStart"/>
             <w:r>
-              <w:t>cmk</w:t>
-            </w:r>
-            <w:r>
-              <w:t>MetadataJSON</w:t>
+              <w:t>cmkMetadataJSON</w:t>
             </w:r>
             <w:proofErr w:type="spellEnd"/>
           </w:p>
@@ -11955,19 +11953,13 @@
               <w:jc w:val="both"/>
             </w:pPr>
             <w:r>
-              <w:t>This is the metadata</w:t>
-            </w:r>
-            <w:r>
-              <w:t xml:space="preserve"> that represents the </w:t>
+              <w:t xml:space="preserve">This is the metadata that represents the </w:t>
             </w:r>
             <w:r>
               <w:t>AWS</w:t>
             </w:r>
             <w:r>
-              <w:t xml:space="preserve"> regions in the master account and the CMK’s that will be used for encrypting the root volume for the EC2 instance</w:t>
-            </w:r>
-            <w:r>
-              <w:t>.</w:t>
+              <w:t xml:space="preserve"> regions in the master account and the CMK’s that will be used for encrypting the root volume for the EC2 instance.</w:t>
             </w:r>
           </w:p>
           <w:p>
@@ -12026,8 +12018,9 @@
                 <w:szCs w:val="24"/>
                 <w:lang w:bidi="ar-SA"/>
               </w:rPr>
-              <w:t>"cmk1</w:t>
-            </w:r>
+              <w:t xml:space="preserve">"cmk1-keyid\",\"srcregion2\":\"cmk2- </w:t>
+            </w:r>
+            <w:proofErr w:type="spellStart"/>
             <w:r>
               <w:rPr>
                 <w:rFonts w:ascii="AppleSystemUIFont" w:eastAsiaTheme="minorHAnsi" w:hAnsi="AppleSystemUIFont" w:cs="AppleSystemUIFont"/>
@@ -12035,8 +12028,9 @@
                 <w:szCs w:val="24"/>
                 <w:lang w:bidi="ar-SA"/>
               </w:rPr>
-              <w:t>-keyid</w:t>
-            </w:r>
+              <w:t>keyid</w:t>
+            </w:r>
+            <w:proofErr w:type="spellEnd"/>
             <w:r>
               <w:rPr>
                 <w:rFonts w:ascii="AppleSystemUIFont" w:eastAsiaTheme="minorHAnsi" w:hAnsi="AppleSystemUIFont" w:cs="AppleSystemUIFont"/>
@@ -12044,50 +12038,10 @@
                 <w:szCs w:val="24"/>
                 <w:lang w:bidi="ar-SA"/>
               </w:rPr>
-              <w:t>\",\"srcregion2\":\"cmk2</w:t>
-            </w:r>
-            <w:r>
-              <w:rPr>
-                <w:rFonts w:ascii="AppleSystemUIFont" w:eastAsiaTheme="minorHAnsi" w:hAnsi="AppleSystemUIFont" w:cs="AppleSystemUIFont"/>
-                <w:sz w:val="24"/>
-                <w:szCs w:val="24"/>
-                <w:lang w:bidi="ar-SA"/>
-              </w:rPr>
-              <w:t xml:space="preserve">- </w:t>
-            </w:r>
-            <w:proofErr w:type="spellStart"/>
-            <w:r>
-              <w:rPr>
-                <w:rFonts w:ascii="AppleSystemUIFont" w:eastAsiaTheme="minorHAnsi" w:hAnsi="AppleSystemUIFont" w:cs="AppleSystemUIFont"/>
-                <w:sz w:val="24"/>
-                <w:szCs w:val="24"/>
-                <w:lang w:bidi="ar-SA"/>
-              </w:rPr>
-              <w:t>keyid</w:t>
-            </w:r>
-            <w:proofErr w:type="spellEnd"/>
-            <w:r>
-              <w:rPr>
-                <w:rFonts w:ascii="AppleSystemUIFont" w:eastAsiaTheme="minorHAnsi" w:hAnsi="AppleSystemUIFont" w:cs="AppleSystemUIFont"/>
-                <w:sz w:val="24"/>
-                <w:szCs w:val="24"/>
-                <w:lang w:bidi="ar-SA"/>
-              </w:rPr>
-              <w:t xml:space="preserve"> </w:t>
-            </w:r>
-            <w:r>
-              <w:rPr>
-                <w:rFonts w:ascii="AppleSystemUIFont" w:eastAsiaTheme="minorHAnsi" w:hAnsi="AppleSystemUIFont" w:cs="AppleSystemUIFont"/>
-                <w:sz w:val="24"/>
-                <w:szCs w:val="24"/>
-                <w:lang w:bidi="ar-SA"/>
-              </w:rPr>
-              <w:t>\"}</w:t>
+              <w:t xml:space="preserve"> \"}</w:t>
             </w:r>
           </w:p>
         </w:tc>
-        <w:bookmarkStart w:id="18" w:name="_GoBack"/>
-        <w:bookmarkEnd w:id="18"/>
       </w:tr>
       <w:tr>
         <w:trPr>
@@ -14031,10 +13985,10 @@
       <w:pPr>
         <w:pStyle w:val="Heading2"/>
       </w:pPr>
-      <w:bookmarkStart w:id="19" w:name="Step_4_(optional):_Set_up_a_compliance_c"/>
-      <w:bookmarkStart w:id="20" w:name="_bookmark9"/>
+      <w:bookmarkStart w:id="18" w:name="Step_4_(optional):_Set_up_a_compliance_c"/>
+      <w:bookmarkStart w:id="19" w:name="_bookmark9"/>
+      <w:bookmarkEnd w:id="18"/>
       <w:bookmarkEnd w:id="19"/>
-      <w:bookmarkEnd w:id="20"/>
       <w:r>
         <w:rPr>
           <w:color w:val="181818"/>
@@ -15292,6 +15246,8 @@
           <w:sz w:val="25"/>
         </w:rPr>
       </w:pPr>
+      <w:bookmarkStart w:id="20" w:name="_GoBack"/>
+      <w:bookmarkEnd w:id="20"/>
     </w:p>
     <w:p>
       <w:pPr>
@@ -15300,34 +15256,57 @@
         <w:jc w:val="both"/>
       </w:pPr>
       <w:r>
+        <w:t>Here is an architecture diagram of the AWS Config rule.</w:t>
+      </w:r>
+    </w:p>
+    <w:p>
+      <w:pPr>
+        <w:pStyle w:val="BodyText"/>
+        <w:ind w:left="110"/>
+        <w:jc w:val="both"/>
+      </w:pPr>
+    </w:p>
+    <w:p>
+      <w:pPr>
+        <w:pStyle w:val="BodyText"/>
+        <w:ind w:left="110"/>
+        <w:jc w:val="both"/>
+      </w:pPr>
+      <w:r>
         <w:rPr>
           <w:noProof/>
         </w:rPr>
         <w:drawing>
-          <wp:anchor distT="0" distB="0" distL="0" distR="0" simplePos="0" relativeHeight="2" behindDoc="0" locked="0" layoutInCell="1" allowOverlap="1">
-            <wp:simplePos x="0" y="0"/>
-            <wp:positionH relativeFrom="page">
-              <wp:posOffset>1828800</wp:posOffset>
-            </wp:positionH>
-            <wp:positionV relativeFrom="paragraph">
-              <wp:posOffset>234173</wp:posOffset>
-            </wp:positionV>
-            <wp:extent cx="4102511" cy="2419350"/>
+          <wp:inline distT="0" distB="0" distL="0" distR="0" wp14:anchorId="3C5E9DB2" wp14:editId="384D4826">
+            <wp:extent cx="6628452" cy="3322556"/>
             <wp:effectExtent l="0" t="0" r="0" b="0"/>
-            <wp:wrapTopAndBottom/>
-            <wp:docPr id="7" name="image4.jpeg"/>
+            <wp:docPr id="4" name="Content Placeholder 3">
+              <a:extLst xmlns:a="http://schemas.openxmlformats.org/drawingml/2006/main">
+                <a:ext uri="{FF2B5EF4-FFF2-40B4-BE49-F238E27FC236}">
+                  <a16:creationId xmlns:a16="http://schemas.microsoft.com/office/drawing/2014/main" id="{EEFE9E92-9C13-284F-9F79-951ACE62C778}"/>
+                </a:ext>
+              </a:extLst>
+            </wp:docPr>
             <wp:cNvGraphicFramePr>
-              <a:graphicFrameLocks xmlns:a="http://schemas.openxmlformats.org/drawingml/2006/main" noChangeAspect="1"/>
+              <a:graphicFrameLocks xmlns:a="http://schemas.openxmlformats.org/drawingml/2006/main" noGrp="1" noChangeAspect="1"/>
             </wp:cNvGraphicFramePr>
             <a:graphic xmlns:a="http://schemas.openxmlformats.org/drawingml/2006/main">
               <a:graphicData uri="http://schemas.openxmlformats.org/drawingml/2006/picture">
                 <pic:pic xmlns:pic="http://schemas.openxmlformats.org/drawingml/2006/picture">
                   <pic:nvPicPr>
-                    <pic:cNvPr id="8" name="image4.jpeg"/>
-                    <pic:cNvPicPr/>
+                    <pic:cNvPr id="4" name="Content Placeholder 3">
+                      <a:extLst>
+                        <a:ext uri="{FF2B5EF4-FFF2-40B4-BE49-F238E27FC236}">
+                          <a16:creationId xmlns:a16="http://schemas.microsoft.com/office/drawing/2014/main" id="{EEFE9E92-9C13-284F-9F79-951ACE62C778}"/>
+                        </a:ext>
+                      </a:extLst>
+                    </pic:cNvPr>
+                    <pic:cNvPicPr>
+                      <a:picLocks noGrp="1" noChangeAspect="1"/>
+                    </pic:cNvPicPr>
                   </pic:nvPicPr>
                   <pic:blipFill>
-                    <a:blip r:embed="rId56" cstate="print"/>
+                    <a:blip r:embed="rId56"/>
                     <a:stretch>
                       <a:fillRect/>
                     </a:stretch>
@@ -15335,7 +15314,7 @@
                   <pic:spPr>
                     <a:xfrm>
                       <a:off x="0" y="0"/>
-                      <a:ext cx="4102511" cy="2419350"/>
+                      <a:ext cx="6640439" cy="3328564"/>
                     </a:xfrm>
                     <a:prstGeom prst="rect">
                       <a:avLst/>
@@ -15344,11 +15323,8 @@
                 </pic:pic>
               </a:graphicData>
             </a:graphic>
-          </wp:anchor>
+          </wp:inline>
         </w:drawing>
-      </w:r>
-      <w:r>
-        <w:t>Here is an architecture diagram of the AWS Config rule.</w:t>
       </w:r>
     </w:p>
     <w:p>
@@ -15929,6 +15905,7 @@
         <w:rPr>
           <w:color w:val="181818"/>
         </w:rPr>
+        <w:lastRenderedPageBreak/>
         <w:t xml:space="preserve">In the navigation panel, choose </w:t>
       </w:r>
       <w:r>
@@ -34591,7 +34568,7 @@
   <w:abstractNum w:abstractNumId="17" w15:restartNumberingAfterBreak="0">
     <w:nsid w:val="658C7EA1"/>
     <w:multiLevelType w:val="hybridMultilevel"/>
-    <w:tmpl w:val="59E63766"/>
+    <w:tmpl w:val="1342101A"/>
     <w:lvl w:ilvl="0" w:tplc="D57EF4AC">
       <w:numFmt w:val="bullet"/>
       <w:lvlText w:val=""/>
@@ -36111,7 +36088,7 @@
 </file>
 
 <file path=customXml/itemProps1.xml><?xml version="1.0" encoding="utf-8"?>
-<ds:datastoreItem xmlns:ds="http://schemas.openxmlformats.org/officeDocument/2006/customXml" ds:itemID="{6F59E8D3-499C-2940-82B5-F386B19EE120}">
+<ds:datastoreItem xmlns:ds="http://schemas.openxmlformats.org/officeDocument/2006/customXml" ds:itemID="{A5E4D849-0A1C-4946-93F2-EB597F15C1E3}">
   <ds:schemaRefs>
     <ds:schemaRef ds:uri="http://schemas.openxmlformats.org/officeDocument/2006/bibliography"/>
   </ds:schemaRefs>

</xml_diff>